<commit_message>
diplom in progress. added all apps except E
</commit_message>
<xml_diff>
--- a/diplom/ПЗ - diplom.docx
+++ b/diplom/ПЗ - diplom.docx
@@ -1973,17 +1973,7 @@
                     <w:sz w:val="28"/>
                     <w:szCs w:val="28"/>
                   </w:rPr>
-                  <w:t>4</w:t>
-                </w:r>
-                <w:r>
-                  <w:rPr>
-                    <w:rStyle w:val="aa"/>
-                    <w:rFonts w:ascii="Times New Roman" w:hAnsi="Times New Roman" w:cs="Times New Roman"/>
-                    <w:noProof/>
-                    <w:sz w:val="28"/>
-                    <w:szCs w:val="28"/>
-                  </w:rPr>
-                  <w:t>.5</w:t>
+                  <w:t>4.5</w:t>
                 </w:r>
                 <w:r>
                   <w:rPr>
@@ -2328,15 +2318,13 @@
         </w:rPr>
         <w:br w:type="page"/>
       </w:r>
-      <w:bookmarkStart w:id="0" w:name="_GoBack"/>
-      <w:bookmarkEnd w:id="0"/>
     </w:p>
     <w:p>
       <w:pPr>
         <w:pStyle w:val="1"/>
         <w:spacing w:before="0" w:after="0"/>
       </w:pPr>
-      <w:bookmarkStart w:id="1" w:name="_Toc135343209"/>
+      <w:bookmarkStart w:id="0" w:name="_Toc135343209"/>
       <w:r>
         <w:lastRenderedPageBreak/>
         <w:t>ВВЕДЕН</w:t>
@@ -2344,7 +2332,7 @@
       <w:r>
         <w:t>ие</w:t>
       </w:r>
-      <w:bookmarkEnd w:id="1"/>
+      <w:bookmarkEnd w:id="0"/>
     </w:p>
     <w:p>
       <w:pPr>
@@ -2479,7 +2467,7 @@
           <w:snapToGrid w:val="0"/>
           <w:lang w:val="ru-RU"/>
         </w:rPr>
-        <w:t>курсовой</w:t>
+        <w:t>дипломной</w:t>
       </w:r>
       <w:r>
         <w:rPr>
@@ -2583,12 +2571,12 @@
         <w:ind w:left="1134" w:hanging="284"/>
         <w:jc w:val="left"/>
       </w:pPr>
-      <w:bookmarkStart w:id="2" w:name="_Toc135343210"/>
+      <w:bookmarkStart w:id="1" w:name="_Toc135343210"/>
       <w:r>
         <w:lastRenderedPageBreak/>
         <w:t>АНАЛИЗ ИСХОДНЫХ ДАННЫХ И ПОСТАНОВКА ЗАДАЧИ</w:t>
       </w:r>
-      <w:bookmarkEnd w:id="2"/>
+      <w:bookmarkEnd w:id="1"/>
     </w:p>
     <w:p>
       <w:pPr>
@@ -2615,7 +2603,7 @@
           <w:lang w:eastAsia="ru-RU"/>
         </w:rPr>
       </w:pPr>
-      <w:bookmarkStart w:id="3" w:name="_Toc135343211"/>
+      <w:bookmarkStart w:id="2" w:name="_Toc135343211"/>
       <w:r>
         <w:rPr>
           <w:rFonts w:eastAsia="Times New Roman"/>
@@ -2623,7 +2611,7 @@
         </w:rPr>
         <w:t>Описание предметной области</w:t>
       </w:r>
-      <w:bookmarkEnd w:id="3"/>
+      <w:bookmarkEnd w:id="2"/>
     </w:p>
     <w:p>
       <w:pPr>
@@ -3851,7 +3839,7 @@
           <w:lang w:eastAsia="ru-RU"/>
         </w:rPr>
       </w:pPr>
-      <w:bookmarkStart w:id="4" w:name="_Toc135343212"/>
+      <w:bookmarkStart w:id="3" w:name="_Toc135343212"/>
       <w:r>
         <w:rPr>
           <w:rFonts w:eastAsia="Times New Roman"/>
@@ -3859,7 +3847,7 @@
         </w:rPr>
         <w:t>Сравнительный анализ аналогов и прототипов</w:t>
       </w:r>
-      <w:bookmarkEnd w:id="4"/>
+      <w:bookmarkEnd w:id="3"/>
     </w:p>
     <w:p>
       <w:pPr>
@@ -3898,7 +3886,16 @@
           <w:sz w:val="28"/>
           <w:szCs w:val="28"/>
         </w:rPr>
-        <w:t xml:space="preserve">Сравним нашего бота </w:t>
+        <w:t xml:space="preserve">Сравним </w:t>
+      </w:r>
+      <w:r>
+        <w:rPr>
+          <w:rFonts w:ascii="Times New Roman" w:hAnsi="Times New Roman" w:cs="Times New Roman"/>
+          <w:snapToGrid w:val="0"/>
+          <w:sz w:val="28"/>
+          <w:szCs w:val="28"/>
+        </w:rPr>
+        <w:t xml:space="preserve">разрабатываемого бота </w:t>
       </w:r>
       <w:proofErr w:type="spellStart"/>
       <w:r>
@@ -3917,8 +3914,18 @@
           <w:snapToGrid w:val="0"/>
           <w:sz w:val="28"/>
           <w:szCs w:val="28"/>
-        </w:rPr>
-        <w:t xml:space="preserve">-бот с </w:t>
+          <w:lang w:val="en-US"/>
+        </w:rPr>
+        <w:t>Bot</w:t>
+      </w:r>
+      <w:r>
+        <w:rPr>
+          <w:rFonts w:ascii="Times New Roman" w:hAnsi="Times New Roman" w:cs="Times New Roman"/>
+          <w:snapToGrid w:val="0"/>
+          <w:sz w:val="28"/>
+          <w:szCs w:val="28"/>
+        </w:rPr>
+        <w:t xml:space="preserve"> с </w:t>
       </w:r>
       <w:proofErr w:type="spellStart"/>
       <w:r>
@@ -4190,27 +4197,12 @@
       </w:r>
       <w:proofErr w:type="spellStart"/>
       <w:r>
-        <w:rPr>
-          <w:rFonts w:ascii="Times New Roman" w:hAnsi="Times New Roman" w:cs="Times New Roman"/>
-          <w:sz w:val="28"/>
-          <w:szCs w:val="28"/>
-        </w:rPr>
         <w:fldChar w:fldCharType="begin"/>
       </w:r>
       <w:r>
-        <w:rPr>
-          <w:rFonts w:ascii="Times New Roman" w:hAnsi="Times New Roman" w:cs="Times New Roman"/>
-          <w:sz w:val="28"/>
-          <w:szCs w:val="28"/>
-        </w:rPr>
         <w:instrText xml:space="preserve"> HYPERLINK "https://habr.com/ru/users/username/" </w:instrText>
       </w:r>
       <w:r>
-        <w:rPr>
-          <w:rFonts w:ascii="Times New Roman" w:hAnsi="Times New Roman" w:cs="Times New Roman"/>
-          <w:sz w:val="28"/>
-          <w:szCs w:val="28"/>
-        </w:rPr>
         <w:fldChar w:fldCharType="separate"/>
       </w:r>
       <w:r>
@@ -4283,27 +4275,12 @@
       </w:r>
       <w:proofErr w:type="spellStart"/>
       <w:r>
-        <w:rPr>
-          <w:rFonts w:ascii="Times New Roman" w:hAnsi="Times New Roman" w:cs="Times New Roman"/>
-          <w:sz w:val="28"/>
-          <w:szCs w:val="28"/>
-        </w:rPr>
         <w:fldChar w:fldCharType="begin"/>
       </w:r>
       <w:r>
-        <w:rPr>
-          <w:rFonts w:ascii="Times New Roman" w:hAnsi="Times New Roman" w:cs="Times New Roman"/>
-          <w:sz w:val="28"/>
-          <w:szCs w:val="28"/>
-        </w:rPr>
         <w:instrText xml:space="preserve"> HYPERLINK "https://habr.com/ru/users/username/" </w:instrText>
       </w:r>
       <w:r>
-        <w:rPr>
-          <w:rFonts w:ascii="Times New Roman" w:hAnsi="Times New Roman" w:cs="Times New Roman"/>
-          <w:sz w:val="28"/>
-          <w:szCs w:val="28"/>
-        </w:rPr>
         <w:fldChar w:fldCharType="separate"/>
       </w:r>
       <w:r>
@@ -4336,27 +4313,12 @@
       </w:r>
       <w:proofErr w:type="spellStart"/>
       <w:r>
-        <w:rPr>
-          <w:rFonts w:ascii="Times New Roman" w:hAnsi="Times New Roman" w:cs="Times New Roman"/>
-          <w:sz w:val="28"/>
-          <w:szCs w:val="28"/>
-        </w:rPr>
         <w:fldChar w:fldCharType="begin"/>
       </w:r>
       <w:r>
-        <w:rPr>
-          <w:rFonts w:ascii="Times New Roman" w:hAnsi="Times New Roman" w:cs="Times New Roman"/>
-          <w:sz w:val="28"/>
-          <w:szCs w:val="28"/>
-        </w:rPr>
         <w:instrText xml:space="preserve"> HYPERLINK "https://habr.com/ru/users/username/" </w:instrText>
       </w:r>
       <w:r>
-        <w:rPr>
-          <w:rFonts w:ascii="Times New Roman" w:hAnsi="Times New Roman" w:cs="Times New Roman"/>
-          <w:sz w:val="28"/>
-          <w:szCs w:val="28"/>
-        </w:rPr>
         <w:fldChar w:fldCharType="separate"/>
       </w:r>
       <w:r>
@@ -4389,27 +4351,15 @@
       </w:r>
       <w:proofErr w:type="spellStart"/>
       <w:r>
-        <w:rPr>
-          <w:rFonts w:ascii="Times New Roman" w:hAnsi="Times New Roman" w:cs="Times New Roman"/>
-          <w:sz w:val="28"/>
-          <w:szCs w:val="28"/>
-        </w:rPr>
         <w:fldChar w:fldCharType="begin"/>
       </w:r>
       <w:r>
-        <w:rPr>
-          <w:rFonts w:ascii="Times New Roman" w:hAnsi="Times New Roman" w:cs="Times New Roman"/>
-          <w:sz w:val="28"/>
-          <w:szCs w:val="28"/>
-        </w:rPr>
-        <w:instrText xml:space="preserve"> HYPERLINK "https://habr.com/ru/users/username/" </w:instrText>
-      </w:r>
-      <w:r>
-        <w:rPr>
-          <w:rFonts w:ascii="Times New Roman" w:hAnsi="Times New Roman" w:cs="Times New Roman"/>
-          <w:sz w:val="28"/>
-          <w:szCs w:val="28"/>
-        </w:rPr>
+        <w:instrText xml:space="preserve"> HYPERLINK "http</w:instrText>
+      </w:r>
+      <w:r>
+        <w:instrText xml:space="preserve">s://habr.com/ru/users/username/" </w:instrText>
+      </w:r>
+      <w:r>
         <w:fldChar w:fldCharType="separate"/>
       </w:r>
       <w:r>
@@ -5319,7 +5269,27 @@
           <w:szCs w:val="28"/>
           <w:lang w:eastAsia="ru-RU"/>
         </w:rPr>
-        <w:t xml:space="preserve">Выбранный бот проектируемый в рамках курсовой работы, является крайне необходимым в </w:t>
+        <w:t xml:space="preserve">Выбранный бот проектируемый в рамках </w:t>
+      </w:r>
+      <w:r>
+        <w:rPr>
+          <w:rFonts w:ascii="Times New Roman" w:eastAsia="Times New Roman" w:hAnsi="Times New Roman" w:cs="Times New Roman"/>
+          <w:snapToGrid w:val="0"/>
+          <w:sz w:val="28"/>
+          <w:szCs w:val="28"/>
+          <w:lang w:eastAsia="ru-RU"/>
+        </w:rPr>
+        <w:t>дипломной</w:t>
+      </w:r>
+      <w:r>
+        <w:rPr>
+          <w:rFonts w:ascii="Times New Roman" w:eastAsia="Times New Roman" w:hAnsi="Times New Roman" w:cs="Times New Roman"/>
+          <w:snapToGrid w:val="0"/>
+          <w:sz w:val="28"/>
+          <w:szCs w:val="28"/>
+          <w:lang w:eastAsia="ru-RU"/>
+        </w:rPr>
+        <w:t xml:space="preserve"> работы, является крайне необходимым в </w:t>
       </w:r>
       <w:r>
         <w:rPr>
@@ -5389,7 +5359,7 @@
           <w:lang w:eastAsia="ru-RU"/>
         </w:rPr>
       </w:pPr>
-      <w:bookmarkStart w:id="5" w:name="_Toc135343213"/>
+      <w:bookmarkStart w:id="4" w:name="_Toc135343213"/>
       <w:r>
         <w:rPr>
           <w:rFonts w:eastAsia="Times New Roman"/>
@@ -5397,7 +5367,7 @@
         </w:rPr>
         <w:t>Постановка задачи проектирования</w:t>
       </w:r>
-      <w:bookmarkEnd w:id="5"/>
+      <w:bookmarkEnd w:id="4"/>
     </w:p>
     <w:p>
       <w:pPr>
@@ -5508,7 +5478,27 @@
           <w:szCs w:val="24"/>
           <w:lang w:eastAsia="ru-RU"/>
         </w:rPr>
-        <w:t>же данный курсовой проект включает в себя создании приложении по просмотру всех удалённых сообщений.</w:t>
+        <w:t xml:space="preserve">же данный </w:t>
+      </w:r>
+      <w:r>
+        <w:rPr>
+          <w:rFonts w:ascii="Times New Roman" w:eastAsia="Times New Roman" w:hAnsi="Times New Roman" w:cs="Times New Roman"/>
+          <w:snapToGrid w:val="0"/>
+          <w:sz w:val="28"/>
+          <w:szCs w:val="28"/>
+          <w:lang w:eastAsia="ru-RU"/>
+        </w:rPr>
+        <w:t xml:space="preserve">дипломный </w:t>
+      </w:r>
+      <w:r>
+        <w:rPr>
+          <w:rFonts w:ascii="Times New Roman" w:eastAsia="Times New Roman" w:hAnsi="Times New Roman" w:cs="Times New Roman"/>
+          <w:snapToGrid w:val="0"/>
+          <w:sz w:val="28"/>
+          <w:szCs w:val="24"/>
+          <w:lang w:eastAsia="ru-RU"/>
+        </w:rPr>
+        <w:t>проект включает в себя создании приложении по просмотру всех удалённых сообщений.</w:t>
       </w:r>
       <w:r>
         <w:rPr>
@@ -5752,9 +5742,9 @@
           <w:lang w:eastAsia="ru-RU"/>
         </w:rPr>
       </w:pPr>
-      <w:bookmarkStart w:id="6" w:name="_Toc135343214"/>
-      <w:bookmarkStart w:id="7" w:name="_Toc216697028"/>
-      <w:bookmarkStart w:id="8" w:name="_Toc271589241"/>
+      <w:bookmarkStart w:id="5" w:name="_Toc135343214"/>
+      <w:bookmarkStart w:id="6" w:name="_Toc216697028"/>
+      <w:bookmarkStart w:id="7" w:name="_Toc271589241"/>
       <w:r>
         <w:rPr>
           <w:rFonts w:eastAsia="Times New Roman"/>
@@ -5762,7 +5752,7 @@
         </w:rPr>
         <w:t>Анализ требования к проекту</w:t>
       </w:r>
-      <w:bookmarkEnd w:id="6"/>
+      <w:bookmarkEnd w:id="5"/>
     </w:p>
     <w:p>
       <w:pPr>
@@ -6188,7 +6178,7 @@
           <w:szCs w:val="24"/>
           <w:lang w:eastAsia="ru-RU"/>
         </w:rPr>
-        <w:t xml:space="preserve">Информация о пользователе доступна при каждом пришедшем сообщении, если пользователь является администратором, бот не обрабатывает </w:t>
+        <w:t xml:space="preserve">Информация о пользователе доступна при каждом пришедшем </w:t>
       </w:r>
       <w:r>
         <w:rPr>
@@ -6199,7 +6189,7 @@
           <w:lang w:eastAsia="ru-RU"/>
         </w:rPr>
         <w:lastRenderedPageBreak/>
-        <w:t>его сообщения</w:t>
+        <w:t>сообщении, если пользователь является администратором, бот не обрабатывает его сообщения</w:t>
       </w:r>
     </w:p>
     <w:p>
@@ -6294,17 +6284,17 @@
           <w:lang w:eastAsia="ru-RU"/>
         </w:rPr>
       </w:pPr>
-      <w:bookmarkStart w:id="9" w:name="_Toc135343215"/>
+      <w:bookmarkStart w:id="8" w:name="_Toc135343215"/>
+      <w:bookmarkEnd w:id="6"/>
+      <w:r>
+        <w:rPr>
+          <w:rFonts w:eastAsia="Times New Roman"/>
+          <w:lang w:eastAsia="ru-RU"/>
+        </w:rPr>
+        <w:t>Выбор и обоснование средств и методов решения задач</w:t>
+      </w:r>
       <w:bookmarkEnd w:id="7"/>
-      <w:r>
-        <w:rPr>
-          <w:rFonts w:eastAsia="Times New Roman"/>
-          <w:lang w:eastAsia="ru-RU"/>
-        </w:rPr>
-        <w:t>Выбор и обоснование средств и методов решения задач</w:t>
-      </w:r>
       <w:bookmarkEnd w:id="8"/>
-      <w:bookmarkEnd w:id="9"/>
     </w:p>
     <w:p>
       <w:pPr>
@@ -6343,7 +6333,25 @@
           <w:sz w:val="28"/>
           <w:szCs w:val="24"/>
         </w:rPr>
-        <w:t>При разработке курсового проекта происходил выбор языка программирования</w:t>
+        <w:t xml:space="preserve">При разработке </w:t>
+      </w:r>
+      <w:r>
+        <w:rPr>
+          <w:rFonts w:ascii="Times New Roman" w:eastAsia="Times New Roman" w:hAnsi="Times New Roman" w:cs="Times New Roman"/>
+          <w:snapToGrid w:val="0"/>
+          <w:sz w:val="28"/>
+          <w:szCs w:val="28"/>
+        </w:rPr>
+        <w:t xml:space="preserve">дипломного </w:t>
+      </w:r>
+      <w:r>
+        <w:rPr>
+          <w:rFonts w:ascii="Times New Roman" w:eastAsia="Times New Roman" w:hAnsi="Times New Roman" w:cs="Times New Roman"/>
+          <w:snapToGrid w:val="0"/>
+          <w:sz w:val="28"/>
+          <w:szCs w:val="24"/>
+        </w:rPr>
+        <w:t>проекта происходил выбор языка программирования</w:t>
       </w:r>
       <w:r>
         <w:rPr>
@@ -6964,7 +6972,7 @@
           <w:sz w:val="28"/>
           <w:szCs w:val="24"/>
         </w:rPr>
-        <w:t xml:space="preserve"> - очень простой язык программирования, он имеет лаконичный и в то же время довольно простой и понятный синтаксис. Соответственно его легко изучать, и собственно это одна из причин, по которой он является одним из самых </w:t>
+        <w:t xml:space="preserve"> - очень простой язык программирования, он имеет лаконичный и в то же время довольно простой и понятный синтаксис. Соответственно его легко </w:t>
       </w:r>
       <w:r>
         <w:rPr>
@@ -6974,7 +6982,7 @@
           <w:szCs w:val="24"/>
         </w:rPr>
         <w:lastRenderedPageBreak/>
-        <w:t>популярных языков программирования именно для обучения. В частности, в 2014 году он был признан самым популярным языком программирования для обучения в США.</w:t>
+        <w:t>изучать, и собственно это одна из причин, по которой он является одним из самых популярных языков программирования именно для обучения. В частности, в 2014 году он был признан самым популярным языком программирования для обучения в США.</w:t>
       </w:r>
     </w:p>
     <w:p>
@@ -7477,16 +7485,15 @@
           <w:lang w:eastAsia="ru-RU"/>
         </w:rPr>
       </w:pPr>
-      <w:bookmarkStart w:id="10" w:name="_Toc135343216"/>
+      <w:bookmarkStart w:id="9" w:name="_Toc135343216"/>
       <w:r>
         <w:rPr>
           <w:rFonts w:eastAsia="Times New Roman"/>
           <w:lang w:eastAsia="ru-RU"/>
         </w:rPr>
-        <w:lastRenderedPageBreak/>
         <w:t>Разработка технического задания</w:t>
       </w:r>
-      <w:bookmarkEnd w:id="10"/>
+      <w:bookmarkEnd w:id="9"/>
     </w:p>
     <w:p>
       <w:pPr>
@@ -7524,7 +7531,26 @@
           <w:sz w:val="28"/>
           <w:szCs w:val="24"/>
         </w:rPr>
-        <w:t>При разработке курсового проекта были определены следующие</w:t>
+        <w:t xml:space="preserve">При разработке </w:t>
+      </w:r>
+      <w:r>
+        <w:rPr>
+          <w:rFonts w:ascii="Times New Roman" w:eastAsia="Times New Roman" w:hAnsi="Times New Roman" w:cs="Times New Roman"/>
+          <w:snapToGrid w:val="0"/>
+          <w:sz w:val="28"/>
+          <w:szCs w:val="28"/>
+          <w:lang w:eastAsia="ru-RU"/>
+        </w:rPr>
+        <w:t xml:space="preserve">дипломного </w:t>
+      </w:r>
+      <w:r>
+        <w:rPr>
+          <w:rFonts w:ascii="Times New Roman" w:eastAsia="Times New Roman" w:hAnsi="Times New Roman" w:cs="Times New Roman"/>
+          <w:snapToGrid w:val="0"/>
+          <w:sz w:val="28"/>
+          <w:szCs w:val="24"/>
+        </w:rPr>
+        <w:t>проекта были определены следующие</w:t>
       </w:r>
       <w:r>
         <w:rPr>
@@ -8191,8 +8217,8 @@
           <w:lang w:eastAsia="ru-RU"/>
         </w:rPr>
       </w:pPr>
-      <w:bookmarkStart w:id="11" w:name="_Toc271589242"/>
-      <w:bookmarkStart w:id="12" w:name="_Toc135343217"/>
+      <w:bookmarkStart w:id="10" w:name="_Toc271589242"/>
+      <w:bookmarkStart w:id="11" w:name="_Toc135343217"/>
       <w:r>
         <w:rPr>
           <w:rFonts w:eastAsia="Times New Roman"/>
@@ -8204,7 +8230,7 @@
         <w:lastRenderedPageBreak/>
         <w:t>Проектирование</w:t>
       </w:r>
-      <w:bookmarkEnd w:id="11"/>
+      <w:bookmarkEnd w:id="10"/>
       <w:r>
         <w:rPr>
           <w:rFonts w:eastAsia="Times New Roman"/>
@@ -8215,7 +8241,7 @@
         </w:rPr>
         <w:t xml:space="preserve"> ПРОГРАММНОГО ОБЕСПЕЧЕНИЯ</w:t>
       </w:r>
-      <w:bookmarkEnd w:id="12"/>
+      <w:bookmarkEnd w:id="11"/>
       <w:r>
         <w:rPr>
           <w:rFonts w:eastAsia="Times New Roman"/>
@@ -8251,9 +8277,9 @@
           <w:lang w:eastAsia="ru-RU"/>
         </w:rPr>
       </w:pPr>
-      <w:bookmarkStart w:id="13" w:name="_Toc198818701"/>
-      <w:bookmarkStart w:id="14" w:name="_Toc200426653"/>
-      <w:bookmarkStart w:id="15" w:name="_Toc135343218"/>
+      <w:bookmarkStart w:id="12" w:name="_Toc198818701"/>
+      <w:bookmarkStart w:id="13" w:name="_Toc200426653"/>
+      <w:bookmarkStart w:id="14" w:name="_Toc135343218"/>
       <w:r>
         <w:rPr>
           <w:rFonts w:eastAsia="Times New Roman"/>
@@ -8261,16 +8287,16 @@
         </w:rPr>
         <w:t xml:space="preserve">Функциональная структура </w:t>
       </w:r>
+      <w:bookmarkEnd w:id="12"/>
       <w:bookmarkEnd w:id="13"/>
+      <w:r>
+        <w:rPr>
+          <w:rFonts w:eastAsia="Times New Roman"/>
+          <w:lang w:eastAsia="ru-RU"/>
+        </w:rPr>
+        <w:t>приложения</w:t>
+      </w:r>
       <w:bookmarkEnd w:id="14"/>
-      <w:r>
-        <w:rPr>
-          <w:rFonts w:eastAsia="Times New Roman"/>
-          <w:lang w:eastAsia="ru-RU"/>
-        </w:rPr>
-        <w:t>приложения</w:t>
-      </w:r>
-      <w:bookmarkEnd w:id="15"/>
     </w:p>
     <w:p>
       <w:pPr>
@@ -8922,7 +8948,7 @@
           <w:lang w:eastAsia="ru-RU"/>
         </w:rPr>
       </w:pPr>
-      <w:bookmarkStart w:id="16" w:name="_Toc135343219"/>
+      <w:bookmarkStart w:id="15" w:name="_Toc135343219"/>
       <w:r>
         <w:rPr>
           <w:rFonts w:eastAsia="Times New Roman"/>
@@ -8930,7 +8956,7 @@
         </w:rPr>
         <w:t>Проектирование диаграммы вариантов использования</w:t>
       </w:r>
-      <w:bookmarkEnd w:id="16"/>
+      <w:bookmarkEnd w:id="15"/>
     </w:p>
     <w:p>
       <w:pPr>
@@ -9044,8 +9070,8 @@
           <w:lang w:eastAsia="ru-RU"/>
         </w:rPr>
       </w:pPr>
-      <w:bookmarkStart w:id="17" w:name="_Toc135343220"/>
-      <w:bookmarkStart w:id="18" w:name="_Toc200426655"/>
+      <w:bookmarkStart w:id="16" w:name="_Toc135343220"/>
+      <w:bookmarkStart w:id="17" w:name="_Toc200426655"/>
       <w:r>
         <w:rPr>
           <w:rFonts w:eastAsia="Times New Roman"/>
@@ -9053,7 +9079,7 @@
         </w:rPr>
         <w:t>Информационное обеспечение проекта</w:t>
       </w:r>
-      <w:bookmarkEnd w:id="17"/>
+      <w:bookmarkEnd w:id="16"/>
     </w:p>
     <w:p>
       <w:pPr>
@@ -9760,16 +9786,16 @@
           <w:lang w:eastAsia="ru-RU"/>
         </w:rPr>
       </w:pPr>
-      <w:bookmarkStart w:id="19" w:name="_Toc135343221"/>
+      <w:bookmarkStart w:id="18" w:name="_Toc135343221"/>
+      <w:bookmarkEnd w:id="17"/>
+      <w:r>
+        <w:rPr>
+          <w:rFonts w:eastAsia="Times New Roman"/>
+          <w:lang w:eastAsia="ru-RU"/>
+        </w:rPr>
+        <w:t>Разработка структуры конфигурации</w:t>
+      </w:r>
       <w:bookmarkEnd w:id="18"/>
-      <w:r>
-        <w:rPr>
-          <w:rFonts w:eastAsia="Times New Roman"/>
-          <w:lang w:eastAsia="ru-RU"/>
-        </w:rPr>
-        <w:t>Разработка структуры конфигурации</w:t>
-      </w:r>
-      <w:bookmarkEnd w:id="19"/>
       <w:r>
         <w:rPr>
           <w:rFonts w:eastAsia="Times New Roman" w:cs="Times New Roman"/>
@@ -10236,7 +10262,7 @@
           <w:lang w:eastAsia="ru-RU"/>
         </w:rPr>
       </w:pPr>
-      <w:bookmarkStart w:id="20" w:name="_Toc135343222"/>
+      <w:bookmarkStart w:id="19" w:name="_Toc135343222"/>
       <w:r>
         <w:rPr>
           <w:rFonts w:eastAsia="Times New Roman"/>
@@ -10244,7 +10270,7 @@
         </w:rPr>
         <w:t>Разработка концепции пользовательского интерфейса</w:t>
       </w:r>
-      <w:bookmarkEnd w:id="20"/>
+      <w:bookmarkEnd w:id="19"/>
       <w:r>
         <w:rPr>
           <w:rFonts w:eastAsia="Times New Roman"/>
@@ -10495,7 +10521,7 @@
           <w:lang w:eastAsia="ru-RU"/>
         </w:rPr>
       </w:pPr>
-      <w:bookmarkStart w:id="21" w:name="_Toc135343223"/>
+      <w:bookmarkStart w:id="20" w:name="_Toc135343223"/>
       <w:r>
         <w:rPr>
           <w:rFonts w:eastAsia="Times New Roman"/>
@@ -10504,7 +10530,7 @@
         <w:lastRenderedPageBreak/>
         <w:t>Безопасность и защита данных</w:t>
       </w:r>
-      <w:bookmarkEnd w:id="21"/>
+      <w:bookmarkEnd w:id="20"/>
     </w:p>
     <w:p>
       <w:pPr>
@@ -10845,7 +10871,7 @@
           <w:lang w:eastAsia="ru-RU"/>
         </w:rPr>
       </w:pPr>
-      <w:bookmarkStart w:id="22" w:name="_Toc135343224"/>
+      <w:bookmarkStart w:id="21" w:name="_Toc135343224"/>
       <w:r>
         <w:rPr>
           <w:rFonts w:eastAsia="Times New Roman"/>
@@ -10854,7 +10880,7 @@
         <w:lastRenderedPageBreak/>
         <w:t>РЕАЛИЗАЦИЯ И ТЕСТИРОВАНИЕ</w:t>
       </w:r>
-      <w:bookmarkEnd w:id="22"/>
+      <w:bookmarkEnd w:id="21"/>
     </w:p>
     <w:p>
       <w:pPr>
@@ -10881,7 +10907,7 @@
           <w:lang w:eastAsia="ru-RU"/>
         </w:rPr>
       </w:pPr>
-      <w:bookmarkStart w:id="23" w:name="_Toc135343225"/>
+      <w:bookmarkStart w:id="22" w:name="_Toc135343225"/>
       <w:r>
         <w:rPr>
           <w:lang w:eastAsia="ru-RU"/>
@@ -10900,7 +10926,7 @@
         </w:rPr>
         <w:t xml:space="preserve"> част</w:t>
       </w:r>
-      <w:bookmarkEnd w:id="23"/>
+      <w:bookmarkEnd w:id="22"/>
       <w:r>
         <w:rPr>
           <w:lang w:eastAsia="ru-RU"/>
@@ -34908,11 +34934,11 @@
         <w:spacing w:before="0" w:after="0"/>
         <w:jc w:val="left"/>
       </w:pPr>
-      <w:bookmarkStart w:id="24" w:name="_Toc135343226"/>
+      <w:bookmarkStart w:id="23" w:name="_Toc135343226"/>
       <w:r>
         <w:t>Разработка программной документации</w:t>
       </w:r>
-      <w:bookmarkEnd w:id="24"/>
+      <w:bookmarkEnd w:id="23"/>
     </w:p>
     <w:p>
       <w:pPr>
@@ -35182,12 +35208,12 @@
         <w:spacing w:before="0" w:after="0"/>
         <w:jc w:val="left"/>
       </w:pPr>
-      <w:bookmarkStart w:id="25" w:name="_Toc135343227"/>
+      <w:bookmarkStart w:id="24" w:name="_Toc135343227"/>
       <w:r>
         <w:lastRenderedPageBreak/>
         <w:t>Тестирование</w:t>
       </w:r>
-      <w:bookmarkEnd w:id="25"/>
+      <w:bookmarkEnd w:id="24"/>
     </w:p>
     <w:p>
       <w:pPr>
@@ -35458,7 +35484,7 @@
           <w:lang w:eastAsia="ru-RU"/>
         </w:rPr>
       </w:pPr>
-      <w:bookmarkStart w:id="26" w:name="_Toc135343228"/>
+      <w:bookmarkStart w:id="25" w:name="_Toc135343228"/>
       <w:r>
         <w:rPr>
           <w:rFonts w:eastAsia="Times New Roman"/>
@@ -35467,7 +35493,7 @@
         <w:lastRenderedPageBreak/>
         <w:t>ЗАКЛЮЧЕНИЕ</w:t>
       </w:r>
-      <w:bookmarkEnd w:id="26"/>
+      <w:bookmarkEnd w:id="25"/>
     </w:p>
     <w:p>
       <w:pPr>
@@ -35502,7 +35528,34 @@
           <w:sz w:val="28"/>
           <w:szCs w:val="28"/>
         </w:rPr>
-        <w:t>По окончании разработки курсового проекта</w:t>
+        <w:t xml:space="preserve">По окончании разработки </w:t>
+      </w:r>
+      <w:r>
+        <w:rPr>
+          <w:rFonts w:eastAsia="Times New Roman"/>
+          <w:snapToGrid w:val="0"/>
+          <w:sz w:val="28"/>
+          <w:szCs w:val="28"/>
+          <w:lang w:eastAsia="ru-RU"/>
+        </w:rPr>
+        <w:t>дипломного</w:t>
+      </w:r>
+      <w:r>
+        <w:rPr>
+          <w:rFonts w:eastAsia="Times New Roman"/>
+          <w:snapToGrid w:val="0"/>
+          <w:sz w:val="28"/>
+          <w:szCs w:val="28"/>
+          <w:lang w:eastAsia="ru-RU"/>
+        </w:rPr>
+        <w:t xml:space="preserve"> </w:t>
+      </w:r>
+      <w:r>
+        <w:rPr>
+          <w:sz w:val="28"/>
+          <w:szCs w:val="28"/>
+        </w:rPr>
+        <w:t>проекта</w:t>
       </w:r>
       <w:r>
         <w:rPr>
@@ -36157,7 +36210,7 @@
           <w:szCs w:val="28"/>
         </w:rPr>
       </w:pPr>
-      <w:bookmarkStart w:id="27" w:name="_Toc135343229"/>
+      <w:bookmarkStart w:id="26" w:name="_Toc135343229"/>
       <w:r>
         <w:rPr>
           <w:rFonts w:cs="Times New Roman"/>
@@ -36165,7 +36218,7 @@
         </w:rPr>
         <w:t>СПИСОК ИСПОЛЬЗОВАННЫХ ИСТОЧНИКОВ</w:t>
       </w:r>
-      <w:bookmarkEnd w:id="27"/>
+      <w:bookmarkEnd w:id="26"/>
     </w:p>
     <w:p>
       <w:pPr>
@@ -36204,7 +36257,7 @@
           <w:szCs w:val="28"/>
         </w:rPr>
       </w:pPr>
-      <w:bookmarkStart w:id="28" w:name="_Ref44040949"/>
+      <w:bookmarkStart w:id="27" w:name="_Ref44040949"/>
       <w:r>
         <w:rPr>
           <w:b w:val="0"/>
@@ -36553,7 +36606,7 @@
         <w:t>.2024;</w:t>
       </w:r>
     </w:p>
-    <w:bookmarkEnd w:id="28"/>
+    <w:bookmarkEnd w:id="27"/>
     <w:p>
       <w:pPr>
         <w:pStyle w:val="wwf"/>
@@ -36675,8 +36728,18 @@
           <w:sz w:val="28"/>
           <w:szCs w:val="28"/>
         </w:rPr>
-        <w:t>Введение в Python</w:t>
-      </w:r>
+        <w:t xml:space="preserve">Введение в </w:t>
+      </w:r>
+      <w:proofErr w:type="spellStart"/>
+      <w:r>
+        <w:rPr>
+          <w:b w:val="0"/>
+          <w:sz w:val="28"/>
+          <w:szCs w:val="28"/>
+        </w:rPr>
+        <w:t>Python</w:t>
+      </w:r>
+      <w:proofErr w:type="spellEnd"/>
       <w:r>
         <w:rPr>
           <w:b w:val="0"/>
@@ -36889,8 +36952,18 @@
           <w:sz w:val="28"/>
           <w:szCs w:val="28"/>
         </w:rPr>
-        <w:t>Сравнение версий PyCharm</w:t>
-      </w:r>
+        <w:t xml:space="preserve">Сравнение версий </w:t>
+      </w:r>
+      <w:proofErr w:type="spellStart"/>
+      <w:r>
+        <w:rPr>
+          <w:b w:val="0"/>
+          <w:sz w:val="28"/>
+          <w:szCs w:val="28"/>
+        </w:rPr>
+        <w:t>PyCharm</w:t>
+      </w:r>
+      <w:proofErr w:type="spellEnd"/>
       <w:r>
         <w:rPr>
           <w:b w:val="0"/>
@@ -37147,7 +37220,7 @@
           <w:lang w:eastAsia="ru-RU"/>
         </w:rPr>
       </w:pPr>
-      <w:bookmarkStart w:id="29" w:name="_Toc135343230"/>
+      <w:bookmarkStart w:id="28" w:name="_Toc135343230"/>
       <w:r>
         <w:rPr>
           <w:rFonts w:eastAsia="Times New Roman"/>
@@ -37156,7 +37229,7 @@
         <w:lastRenderedPageBreak/>
         <w:t>ПРИЛОЖЕНИЕ А</w:t>
       </w:r>
-      <w:bookmarkEnd w:id="29"/>
+      <w:bookmarkEnd w:id="28"/>
     </w:p>
     <w:p>
       <w:pPr>
@@ -37180,9 +37253,9 @@
         </w:rPr>
         <w:t xml:space="preserve"> </w:t>
       </w:r>
-      <w:bookmarkStart w:id="30" w:name="_Toc133415426"/>
-      <w:bookmarkStart w:id="31" w:name="_Toc133415622"/>
-      <w:bookmarkStart w:id="32" w:name="_Toc135343231"/>
+      <w:bookmarkStart w:id="29" w:name="_Toc133415426"/>
+      <w:bookmarkStart w:id="30" w:name="_Toc133415622"/>
+      <w:bookmarkStart w:id="31" w:name="_Toc135343231"/>
       <w:r>
         <w:rPr>
           <w:rFonts w:eastAsia="Times New Roman"/>
@@ -37193,9 +37266,9 @@
         </w:rPr>
         <w:t>(обязательное)</w:t>
       </w:r>
+      <w:bookmarkEnd w:id="29"/>
       <w:bookmarkEnd w:id="30"/>
       <w:bookmarkEnd w:id="31"/>
-      <w:bookmarkEnd w:id="32"/>
     </w:p>
     <w:p>
       <w:pPr>
@@ -37252,14 +37325,14 @@
           <w:lang w:eastAsia="ru-RU"/>
         </w:rPr>
       </w:pPr>
-      <w:bookmarkStart w:id="33" w:name="_Toc512271694"/>
-      <w:bookmarkStart w:id="34" w:name="_Toc512612169"/>
-      <w:bookmarkStart w:id="35" w:name="_Toc513116351"/>
-      <w:bookmarkStart w:id="36" w:name="_Toc513117309"/>
-      <w:bookmarkStart w:id="37" w:name="_Toc513480233"/>
-      <w:bookmarkStart w:id="38" w:name="_Toc133415427"/>
-      <w:bookmarkStart w:id="39" w:name="_Toc133415623"/>
-      <w:bookmarkStart w:id="40" w:name="_Toc135343232"/>
+      <w:bookmarkStart w:id="32" w:name="_Toc512271694"/>
+      <w:bookmarkStart w:id="33" w:name="_Toc512612169"/>
+      <w:bookmarkStart w:id="34" w:name="_Toc513116351"/>
+      <w:bookmarkStart w:id="35" w:name="_Toc513117309"/>
+      <w:bookmarkStart w:id="36" w:name="_Toc513480233"/>
+      <w:bookmarkStart w:id="37" w:name="_Toc133415427"/>
+      <w:bookmarkStart w:id="38" w:name="_Toc133415623"/>
+      <w:bookmarkStart w:id="39" w:name="_Toc135343232"/>
       <w:r>
         <w:rPr>
           <w:rFonts w:eastAsia="Times New Roman"/>
@@ -37267,6 +37340,7 @@
         </w:rPr>
         <w:t>Введение</w:t>
       </w:r>
+      <w:bookmarkEnd w:id="32"/>
       <w:bookmarkEnd w:id="33"/>
       <w:bookmarkEnd w:id="34"/>
       <w:bookmarkEnd w:id="35"/>
@@ -37274,7 +37348,6 @@
       <w:bookmarkEnd w:id="37"/>
       <w:bookmarkEnd w:id="38"/>
       <w:bookmarkEnd w:id="39"/>
-      <w:bookmarkEnd w:id="40"/>
     </w:p>
     <w:p>
       <w:pPr>
@@ -37462,11 +37535,11 @@
           <w:lang w:eastAsia="ru-RU"/>
         </w:rPr>
       </w:pPr>
-      <w:bookmarkStart w:id="41" w:name="_Toc513117310"/>
-      <w:bookmarkStart w:id="42" w:name="_Toc513480234"/>
-      <w:bookmarkStart w:id="43" w:name="_Toc133415428"/>
-      <w:bookmarkStart w:id="44" w:name="_Toc133415624"/>
-      <w:bookmarkStart w:id="45" w:name="_Toc135343233"/>
+      <w:bookmarkStart w:id="40" w:name="_Toc513117310"/>
+      <w:bookmarkStart w:id="41" w:name="_Toc513480234"/>
+      <w:bookmarkStart w:id="42" w:name="_Toc133415428"/>
+      <w:bookmarkStart w:id="43" w:name="_Toc133415624"/>
+      <w:bookmarkStart w:id="44" w:name="_Toc135343233"/>
       <w:r>
         <w:rPr>
           <w:rFonts w:eastAsia="Times New Roman"/>
@@ -37474,11 +37547,11 @@
         </w:rPr>
         <w:t>А.1 Основание для разработки</w:t>
       </w:r>
+      <w:bookmarkEnd w:id="40"/>
       <w:bookmarkEnd w:id="41"/>
       <w:bookmarkEnd w:id="42"/>
       <w:bookmarkEnd w:id="43"/>
       <w:bookmarkEnd w:id="44"/>
-      <w:bookmarkEnd w:id="45"/>
     </w:p>
     <w:p>
       <w:pPr>
@@ -37536,7 +37609,25 @@
           <w:sz w:val="28"/>
           <w:szCs w:val="24"/>
         </w:rPr>
-        <w:t xml:space="preserve"> разрабатывается в рамках курсового проекта студента учреждения образования «Полоцкий государственный университет имени Евфросинии Полоцкой» </w:t>
+        <w:t xml:space="preserve"> разрабатывается в рамках </w:t>
+      </w:r>
+      <w:r>
+        <w:rPr>
+          <w:rFonts w:ascii="Times New Roman" w:eastAsia="Times New Roman" w:hAnsi="Times New Roman" w:cs="Times New Roman"/>
+          <w:snapToGrid w:val="0"/>
+          <w:sz w:val="28"/>
+          <w:szCs w:val="28"/>
+          <w:lang w:eastAsia="ru-RU"/>
+        </w:rPr>
+        <w:t xml:space="preserve">дипломного </w:t>
+      </w:r>
+      <w:r>
+        <w:rPr>
+          <w:rFonts w:ascii="Times New Roman" w:hAnsi="Times New Roman" w:cs="Times New Roman"/>
+          <w:sz w:val="28"/>
+          <w:szCs w:val="24"/>
+        </w:rPr>
+        <w:t xml:space="preserve">проекта студента учреждения образования «Полоцкий государственный университет имени Евфросинии Полоцкой» </w:t>
       </w:r>
       <w:proofErr w:type="spellStart"/>
       <w:r>
@@ -37562,7 +37653,25 @@
           <w:sz w:val="28"/>
           <w:szCs w:val="24"/>
         </w:rPr>
-        <w:t xml:space="preserve">. Основанием для разработки является выданное задание к курсовому проекту по теме разработки бота для управления </w:t>
+        <w:t xml:space="preserve">. Основанием для разработки является выданное задание к </w:t>
+      </w:r>
+      <w:r>
+        <w:rPr>
+          <w:rFonts w:ascii="Times New Roman" w:eastAsia="Times New Roman" w:hAnsi="Times New Roman" w:cs="Times New Roman"/>
+          <w:snapToGrid w:val="0"/>
+          <w:sz w:val="28"/>
+          <w:szCs w:val="28"/>
+          <w:lang w:eastAsia="ru-RU"/>
+        </w:rPr>
+        <w:t xml:space="preserve">дипломному </w:t>
+      </w:r>
+      <w:r>
+        <w:rPr>
+          <w:rFonts w:ascii="Times New Roman" w:hAnsi="Times New Roman" w:cs="Times New Roman"/>
+          <w:sz w:val="28"/>
+          <w:szCs w:val="24"/>
+        </w:rPr>
+        <w:t xml:space="preserve">проекту по теме разработки бота для управления </w:t>
       </w:r>
       <w:r>
         <w:rPr>
@@ -37617,11 +37726,11 @@
           <w:lang w:eastAsia="ru-RU"/>
         </w:rPr>
       </w:pPr>
-      <w:bookmarkStart w:id="46" w:name="_Toc513117311"/>
-      <w:bookmarkStart w:id="47" w:name="_Toc513480235"/>
-      <w:bookmarkStart w:id="48" w:name="_Toc133415429"/>
-      <w:bookmarkStart w:id="49" w:name="_Toc133415625"/>
-      <w:bookmarkStart w:id="50" w:name="_Toc135343234"/>
+      <w:bookmarkStart w:id="45" w:name="_Toc513117311"/>
+      <w:bookmarkStart w:id="46" w:name="_Toc513480235"/>
+      <w:bookmarkStart w:id="47" w:name="_Toc133415429"/>
+      <w:bookmarkStart w:id="48" w:name="_Toc133415625"/>
+      <w:bookmarkStart w:id="49" w:name="_Toc135343234"/>
       <w:r>
         <w:rPr>
           <w:rFonts w:eastAsia="Times New Roman"/>
@@ -37629,11 +37738,11 @@
         </w:rPr>
         <w:t>А.2 Назначение разработки</w:t>
       </w:r>
+      <w:bookmarkEnd w:id="45"/>
       <w:bookmarkEnd w:id="46"/>
       <w:bookmarkEnd w:id="47"/>
       <w:bookmarkEnd w:id="48"/>
       <w:bookmarkEnd w:id="49"/>
-      <w:bookmarkEnd w:id="50"/>
     </w:p>
     <w:p>
       <w:pPr>
@@ -37791,11 +37900,11 @@
           <w:lang w:eastAsia="ru-RU"/>
         </w:rPr>
       </w:pPr>
-      <w:bookmarkStart w:id="51" w:name="_Toc513117312"/>
-      <w:bookmarkStart w:id="52" w:name="_Toc513480236"/>
-      <w:bookmarkStart w:id="53" w:name="_Toc133415430"/>
-      <w:bookmarkStart w:id="54" w:name="_Toc133415626"/>
-      <w:bookmarkStart w:id="55" w:name="_Toc135343235"/>
+      <w:bookmarkStart w:id="50" w:name="_Toc513117312"/>
+      <w:bookmarkStart w:id="51" w:name="_Toc513480236"/>
+      <w:bookmarkStart w:id="52" w:name="_Toc133415430"/>
+      <w:bookmarkStart w:id="53" w:name="_Toc133415626"/>
+      <w:bookmarkStart w:id="54" w:name="_Toc135343235"/>
       <w:r>
         <w:rPr>
           <w:rFonts w:eastAsia="Times New Roman"/>
@@ -37817,11 +37926,11 @@
         </w:rPr>
         <w:t>раммному изделию</w:t>
       </w:r>
+      <w:bookmarkEnd w:id="50"/>
       <w:bookmarkEnd w:id="51"/>
       <w:bookmarkEnd w:id="52"/>
       <w:bookmarkEnd w:id="53"/>
       <w:bookmarkEnd w:id="54"/>
-      <w:bookmarkEnd w:id="55"/>
     </w:p>
     <w:p>
       <w:pPr>
@@ -38776,7 +38885,27 @@
           <w:szCs w:val="24"/>
           <w:lang w:eastAsia="ru-RU"/>
         </w:rPr>
-        <w:t xml:space="preserve"> 22.04 или выше), либо android 4.4.4 и выше, либо IOS 12 и выше.</w:t>
+        <w:t xml:space="preserve"> 22.04 или выше), либо </w:t>
+      </w:r>
+      <w:proofErr w:type="spellStart"/>
+      <w:r>
+        <w:rPr>
+          <w:rFonts w:ascii="Times New Roman" w:eastAsia="Times New Roman" w:hAnsi="Times New Roman" w:cs="Times New Roman"/>
+          <w:sz w:val="28"/>
+          <w:szCs w:val="24"/>
+          <w:lang w:eastAsia="ru-RU"/>
+        </w:rPr>
+        <w:t>android</w:t>
+      </w:r>
+      <w:proofErr w:type="spellEnd"/>
+      <w:r>
+        <w:rPr>
+          <w:rFonts w:ascii="Times New Roman" w:eastAsia="Times New Roman" w:hAnsi="Times New Roman" w:cs="Times New Roman"/>
+          <w:sz w:val="28"/>
+          <w:szCs w:val="24"/>
+          <w:lang w:eastAsia="ru-RU"/>
+        </w:rPr>
+        <w:t xml:space="preserve"> 4.4.4 и выше, либо IOS 12 и выше.</w:t>
       </w:r>
       <w:r>
         <w:rPr>
@@ -39064,11 +39193,11 @@
           <w:lang w:eastAsia="ru-RU"/>
         </w:rPr>
       </w:pPr>
-      <w:bookmarkStart w:id="56" w:name="_Toc513117313"/>
-      <w:bookmarkStart w:id="57" w:name="_Toc513480237"/>
-      <w:bookmarkStart w:id="58" w:name="_Toc133415431"/>
-      <w:bookmarkStart w:id="59" w:name="_Toc133415627"/>
-      <w:bookmarkStart w:id="60" w:name="_Toc135343236"/>
+      <w:bookmarkStart w:id="55" w:name="_Toc513117313"/>
+      <w:bookmarkStart w:id="56" w:name="_Toc513480237"/>
+      <w:bookmarkStart w:id="57" w:name="_Toc133415431"/>
+      <w:bookmarkStart w:id="58" w:name="_Toc133415627"/>
+      <w:bookmarkStart w:id="59" w:name="_Toc135343236"/>
       <w:r>
         <w:rPr>
           <w:rFonts w:eastAsia="Times New Roman"/>
@@ -39076,11 +39205,11 @@
         </w:rPr>
         <w:t>А.4 Требования к программной документации</w:t>
       </w:r>
+      <w:bookmarkEnd w:id="55"/>
       <w:bookmarkEnd w:id="56"/>
       <w:bookmarkEnd w:id="57"/>
       <w:bookmarkEnd w:id="58"/>
       <w:bookmarkEnd w:id="59"/>
-      <w:bookmarkEnd w:id="60"/>
     </w:p>
     <w:p>
       <w:pPr>
@@ -39232,11 +39361,11 @@
           <w:lang w:eastAsia="ru-RU"/>
         </w:rPr>
       </w:pPr>
-      <w:bookmarkStart w:id="61" w:name="_Toc513117314"/>
-      <w:bookmarkStart w:id="62" w:name="_Toc513480238"/>
-      <w:bookmarkStart w:id="63" w:name="_Toc133415432"/>
-      <w:bookmarkStart w:id="64" w:name="_Toc133415628"/>
-      <w:bookmarkStart w:id="65" w:name="_Toc135343237"/>
+      <w:bookmarkStart w:id="60" w:name="_Toc513117314"/>
+      <w:bookmarkStart w:id="61" w:name="_Toc513480238"/>
+      <w:bookmarkStart w:id="62" w:name="_Toc133415432"/>
+      <w:bookmarkStart w:id="63" w:name="_Toc133415628"/>
+      <w:bookmarkStart w:id="64" w:name="_Toc135343237"/>
       <w:r>
         <w:rPr>
           <w:rFonts w:eastAsia="Times New Roman"/>
@@ -39244,11 +39373,11 @@
         </w:rPr>
         <w:t>А.5 Технико-экономические показатели</w:t>
       </w:r>
+      <w:bookmarkEnd w:id="60"/>
       <w:bookmarkEnd w:id="61"/>
       <w:bookmarkEnd w:id="62"/>
       <w:bookmarkEnd w:id="63"/>
       <w:bookmarkEnd w:id="64"/>
-      <w:bookmarkEnd w:id="65"/>
     </w:p>
     <w:p>
       <w:pPr>
@@ -39430,11 +39559,11 @@
           <w:lang w:eastAsia="ru-RU"/>
         </w:rPr>
       </w:pPr>
-      <w:bookmarkStart w:id="66" w:name="_Toc513117315"/>
-      <w:bookmarkStart w:id="67" w:name="_Toc513480239"/>
-      <w:bookmarkStart w:id="68" w:name="_Toc133415433"/>
-      <w:bookmarkStart w:id="69" w:name="_Toc133415629"/>
-      <w:bookmarkStart w:id="70" w:name="_Toc135343238"/>
+      <w:bookmarkStart w:id="65" w:name="_Toc513117315"/>
+      <w:bookmarkStart w:id="66" w:name="_Toc513480239"/>
+      <w:bookmarkStart w:id="67" w:name="_Toc133415433"/>
+      <w:bookmarkStart w:id="68" w:name="_Toc133415629"/>
+      <w:bookmarkStart w:id="69" w:name="_Toc135343238"/>
       <w:r>
         <w:rPr>
           <w:rFonts w:eastAsia="Times New Roman"/>
@@ -39443,11 +39572,11 @@
         <w:lastRenderedPageBreak/>
         <w:t>А.6 Этапы разработки</w:t>
       </w:r>
+      <w:bookmarkEnd w:id="65"/>
       <w:bookmarkEnd w:id="66"/>
       <w:bookmarkEnd w:id="67"/>
       <w:bookmarkEnd w:id="68"/>
       <w:bookmarkEnd w:id="69"/>
-      <w:bookmarkEnd w:id="70"/>
     </w:p>
     <w:p>
       <w:pPr>
@@ -39673,11 +39802,11 @@
           <w:lang w:eastAsia="ru-RU"/>
         </w:rPr>
       </w:pPr>
-      <w:bookmarkStart w:id="71" w:name="_Toc513117316"/>
-      <w:bookmarkStart w:id="72" w:name="_Toc513480240"/>
-      <w:bookmarkStart w:id="73" w:name="_Toc133415434"/>
-      <w:bookmarkStart w:id="74" w:name="_Toc133415630"/>
-      <w:bookmarkStart w:id="75" w:name="_Toc135343239"/>
+      <w:bookmarkStart w:id="70" w:name="_Toc513117316"/>
+      <w:bookmarkStart w:id="71" w:name="_Toc513480240"/>
+      <w:bookmarkStart w:id="72" w:name="_Toc133415434"/>
+      <w:bookmarkStart w:id="73" w:name="_Toc133415630"/>
+      <w:bookmarkStart w:id="74" w:name="_Toc135343239"/>
       <w:r>
         <w:rPr>
           <w:rFonts w:eastAsia="Times New Roman"/>
@@ -39685,11 +39814,11 @@
         </w:rPr>
         <w:t>А.7 Порядок контроля и приемки</w:t>
       </w:r>
+      <w:bookmarkEnd w:id="70"/>
       <w:bookmarkEnd w:id="71"/>
       <w:bookmarkEnd w:id="72"/>
       <w:bookmarkEnd w:id="73"/>
       <w:bookmarkEnd w:id="74"/>
-      <w:bookmarkEnd w:id="75"/>
     </w:p>
     <w:p>
       <w:pPr>
@@ -40040,7 +40169,7 @@
           <w:szCs w:val="28"/>
         </w:rPr>
       </w:pPr>
-      <w:bookmarkStart w:id="76" w:name="_Toc135343240"/>
+      <w:bookmarkStart w:id="75" w:name="_Toc135343240"/>
       <w:r>
         <w:rPr>
           <w:rFonts w:cs="Times New Roman"/>
@@ -40056,7 +40185,7 @@
         </w:rPr>
         <w:t>Б</w:t>
       </w:r>
-      <w:bookmarkEnd w:id="76"/>
+      <w:bookmarkEnd w:id="75"/>
       <w:r>
         <w:rPr>
           <w:rFonts w:cs="Times New Roman"/>
@@ -40243,7 +40372,7 @@
           <w:szCs w:val="28"/>
         </w:rPr>
       </w:pPr>
-      <w:bookmarkStart w:id="77" w:name="_Toc135343242"/>
+      <w:bookmarkStart w:id="76" w:name="_Toc135343242"/>
       <w:r>
         <w:rPr>
           <w:rFonts w:cs="Times New Roman"/>
@@ -40252,7 +40381,7 @@
         <w:lastRenderedPageBreak/>
         <w:t xml:space="preserve">ПРИЛОЖЕНИЕ </w:t>
       </w:r>
-      <w:bookmarkEnd w:id="77"/>
+      <w:bookmarkEnd w:id="76"/>
       <w:r>
         <w:rPr>
           <w:rFonts w:cs="Times New Roman"/>
@@ -41124,21 +41253,42 @@
       </w:pPr>
       <w:r>
         <w:rPr>
+          <w:rFonts w:ascii="Times New Roman" w:eastAsia="Times New Roman" w:hAnsi="Times New Roman" w:cs="Times New Roman"/>
+          <w:snapToGrid w:val="0"/>
+          <w:sz w:val="28"/>
+          <w:szCs w:val="28"/>
+          <w:lang w:eastAsia="ru-RU"/>
+        </w:rPr>
+        <w:t>Дипломны</w:t>
+      </w:r>
+      <w:r>
+        <w:rPr>
+          <w:rFonts w:ascii="Times New Roman" w:eastAsia="Times New Roman" w:hAnsi="Times New Roman" w:cs="Times New Roman"/>
+          <w:snapToGrid w:val="0"/>
+          <w:sz w:val="28"/>
+          <w:szCs w:val="28"/>
+          <w:lang w:eastAsia="ru-RU"/>
+        </w:rPr>
+        <w:t>й</w:t>
+      </w:r>
+      <w:r>
+        <w:rPr>
+          <w:rFonts w:ascii="Times New Roman" w:eastAsia="Times New Roman" w:hAnsi="Times New Roman" w:cs="Times New Roman"/>
+          <w:snapToGrid w:val="0"/>
+          <w:sz w:val="28"/>
+          <w:szCs w:val="28"/>
+          <w:lang w:eastAsia="ru-RU"/>
+        </w:rPr>
+        <w:t xml:space="preserve"> </w:t>
+      </w:r>
+      <w:r>
+        <w:rPr>
           <w:rFonts w:ascii="Times New Roman" w:hAnsi="Times New Roman" w:cs="Times New Roman"/>
           <w:bCs/>
           <w:sz w:val="28"/>
           <w:szCs w:val="28"/>
         </w:rPr>
-        <w:t>Курсовой</w:t>
-      </w:r>
-      <w:r>
-        <w:rPr>
-          <w:rFonts w:ascii="Times New Roman" w:hAnsi="Times New Roman" w:cs="Times New Roman"/>
-          <w:bCs/>
-          <w:sz w:val="28"/>
-          <w:szCs w:val="28"/>
-        </w:rPr>
-        <w:t xml:space="preserve"> проект должен содержать следующие элементы программное документации:</w:t>
+        <w:t>проект должен содержать следующие элементы программное документации:</w:t>
       </w:r>
     </w:p>
     <w:p>
@@ -41167,6 +41317,8 @@
         </w:rPr>
         <w:t>техническое задание;</w:t>
       </w:r>
+      <w:bookmarkStart w:id="77" w:name="_GoBack"/>
+      <w:bookmarkEnd w:id="77"/>
     </w:p>
     <w:p>
       <w:pPr>
@@ -41517,7 +41669,25 @@
           <w:sz w:val="28"/>
           <w:szCs w:val="28"/>
         </w:rPr>
-        <w:t>операционная система Windows 10 или 11 версии;</w:t>
+        <w:t xml:space="preserve">операционная система </w:t>
+      </w:r>
+      <w:proofErr w:type="spellStart"/>
+      <w:r>
+        <w:rPr>
+          <w:rFonts w:ascii="Times New Roman" w:hAnsi="Times New Roman" w:cs="Times New Roman"/>
+          <w:sz w:val="28"/>
+          <w:szCs w:val="28"/>
+        </w:rPr>
+        <w:t>Windows</w:t>
+      </w:r>
+      <w:proofErr w:type="spellEnd"/>
+      <w:r>
+        <w:rPr>
+          <w:rFonts w:ascii="Times New Roman" w:hAnsi="Times New Roman" w:cs="Times New Roman"/>
+          <w:sz w:val="28"/>
+          <w:szCs w:val="28"/>
+        </w:rPr>
+        <w:t xml:space="preserve"> 10 или 11 версии;</w:t>
       </w:r>
     </w:p>
     <w:p>
@@ -44891,7 +45061,7 @@
                                 <w:szCs w:val="18"/>
                                 <w:lang w:val="ru-RU"/>
                               </w:rPr>
-                              <w:t>7</w:t>
+                              <w:t>23</w:t>
                             </w:r>
                             <w:r>
                               <w:rPr>
@@ -45256,7 +45426,7 @@
                           <w:szCs w:val="18"/>
                           <w:lang w:val="ru-RU"/>
                         </w:rPr>
-                        <w:t>7</w:t>
+                        <w:t>23</w:t>
                       </w:r>
                       <w:r>
                         <w:rPr>
@@ -46966,16 +47136,7 @@
                                   <w:sz w:val="18"/>
                                   <w:szCs w:val="18"/>
                                 </w:rPr>
-                                <w:t>Сергеев М.А</w:t>
-                              </w:r>
-                              <w:r>
-                                <w:rPr>
-                                  <w:rFonts w:ascii="GOST type B" w:hAnsi="GOST type B"/>
-                                  <w:i/>
-                                  <w:sz w:val="18"/>
-                                  <w:szCs w:val="18"/>
-                                </w:rPr>
-                                <w:t>.</w:t>
+                                <w:t>Сергеев М.А.</w:t>
                               </w:r>
                             </w:p>
                             <w:p/>
@@ -53031,7 +53192,7 @@
 </file>
 
 <file path=customXml/itemProps1.xml><?xml version="1.0" encoding="utf-8"?>
-<ds:datastoreItem xmlns:ds="http://schemas.openxmlformats.org/officeDocument/2006/customXml" ds:itemID="{E0FCA15E-C9B5-4DF2-98B9-E367C98FB4EE}">
+<ds:datastoreItem xmlns:ds="http://schemas.openxmlformats.org/officeDocument/2006/customXml" ds:itemID="{9E3E8696-2346-48BB-B9D1-5EED217DDC2D}">
   <ds:schemaRefs>
     <ds:schemaRef ds:uri="http://schemas.openxmlformats.org/officeDocument/2006/bibliography"/>
   </ds:schemaRefs>

</xml_diff>